<commit_message>
accomplish Chapter 6 and the acknowledgement.
</commit_message>
<xml_diff>
--- a/Acknowledgement.docx
+++ b/Acknowledgement.docx
@@ -28,21 +28,72 @@
         <w:pStyle w:val="a1"/>
         <w:spacing w:line="360" w:lineRule="auto"/>
         <w:ind w:firstLine="480"/>
-      </w:pPr>
+        <w:rPr>
+          <w:rFonts w:hint="eastAsia"/>
+        </w:rPr>
+      </w:pPr>
+      <w:r>
+        <w:rPr>
+          <w:rFonts w:hint="eastAsia"/>
+        </w:rPr>
+        <w:t>岁月如梭，</w:t>
+      </w:r>
+      <w:r>
+        <w:rPr>
+          <w:rFonts w:hint="eastAsia"/>
+        </w:rPr>
+        <w:t>不知不觉我的研究生生涯已然接近尾声</w:t>
+      </w:r>
+      <w:r>
+        <w:rPr>
+          <w:rFonts w:hint="eastAsia"/>
+        </w:rPr>
+        <w:t>。</w:t>
+      </w:r>
+      <w:r>
+        <w:rPr>
+          <w:rFonts w:hint="eastAsia"/>
+        </w:rPr>
+        <w:t>在本文完成之时，我也即将告别大学校园，踏上工作岗位，真正走上社会，此时此刻，心中不免有无限感慨。在两年多的研究生学习期间，我收获了很多，也成长了很多，这些都离不开很多人的关心与帮助，在这里我要感谢你们。</w:t>
+      </w:r>
     </w:p>
     <w:p>
       <w:pPr>
         <w:pStyle w:val="a1"/>
         <w:spacing w:line="360" w:lineRule="auto"/>
         <w:ind w:firstLine="480"/>
-      </w:pPr>
+        <w:rPr>
+          <w:rFonts w:hint="eastAsia"/>
+        </w:rPr>
+      </w:pPr>
+      <w:r>
+        <w:rPr>
+          <w:rFonts w:hint="eastAsia"/>
+        </w:rPr>
+        <w:t>首先我要感谢我的导师宋明黎副教授，是您对我的教导与关怀让我圆满地完成了研究生阶段的学习，是您科学、严谨</w:t>
+      </w:r>
+      <w:r>
+        <w:rPr>
+          <w:rFonts w:hint="eastAsia"/>
+        </w:rPr>
+        <w:t>的治学态度鼓舞了我，使我养成了良好的科研习惯，是您认真、负责的工作作风感染了我，使我在生活方面也受益非浅。</w:t>
+      </w:r>
     </w:p>
     <w:p>
       <w:pPr>
         <w:pStyle w:val="a1"/>
         <w:spacing w:line="360" w:lineRule="auto"/>
         <w:ind w:firstLine="480"/>
-      </w:pPr>
+        <w:rPr>
+          <w:rFonts w:hint="eastAsia"/>
+        </w:rPr>
+      </w:pPr>
+      <w:r>
+        <w:rPr>
+          <w:rFonts w:hint="eastAsia"/>
+        </w:rPr>
+        <w:t>其次，我要感谢李娜老师，尽管您并没有陪我一起度过整个研究生阶段，但是您对我的帮助是巨大的，是您让我明确了研究生的学习方向。</w:t>
+      </w:r>
     </w:p>
     <w:p>
       <w:pPr>
@@ -50,8 +101,88 @@
         <w:spacing w:line="360" w:lineRule="auto"/>
         <w:ind w:firstLine="480"/>
       </w:pPr>
-      <w:bookmarkStart w:id="3" w:name="_GoBack"/>
-      <w:bookmarkEnd w:id="3"/>
+      <w:r>
+        <w:rPr>
+          <w:rFonts w:hint="eastAsia"/>
+        </w:rPr>
+        <w:t>另外，我还要衷心感谢的是王银廷师兄和刘钊师兄，是你们在我最困惑的时候帮助了我。</w:t>
+      </w:r>
+      <w:r>
+        <w:rPr>
+          <w:rFonts w:hint="eastAsia"/>
+        </w:rPr>
+        <w:t>在论文写作期间，同样对我帮助很大的还有</w:t>
+      </w:r>
+      <w:r>
+        <w:rPr>
+          <w:rFonts w:hint="eastAsia"/>
+        </w:rPr>
+        <w:t>Eagle</w:t>
+      </w:r>
+      <w:r>
+        <w:rPr>
+          <w:rFonts w:hint="eastAsia"/>
+        </w:rPr>
+        <w:t>实验室</w:t>
+      </w:r>
+      <w:r>
+        <w:rPr>
+          <w:rFonts w:hint="eastAsia"/>
+        </w:rPr>
+        <w:t>MMG</w:t>
+      </w:r>
+      <w:r>
+        <w:rPr>
+          <w:rFonts w:hint="eastAsia"/>
+        </w:rPr>
+        <w:t>组的其他成员，他们是陈飞、汪海峰、张志勇、仇卓、廖新辉、徐筝，我要感谢你们，没有你们的支持和鼓励，我不可能完成本文的相关研究与写作。</w:t>
+      </w:r>
+      <w:r>
+        <w:rPr>
+          <w:rFonts w:hint="eastAsia"/>
+        </w:rPr>
+        <w:t>还有一些人我需要感谢，他们是</w:t>
+      </w:r>
+      <w:proofErr w:type="gramStart"/>
+      <w:r>
+        <w:rPr>
+          <w:rFonts w:hint="eastAsia"/>
+        </w:rPr>
+        <w:t>洪朝群</w:t>
+      </w:r>
+      <w:proofErr w:type="gramEnd"/>
+      <w:r>
+        <w:rPr>
+          <w:rFonts w:hint="eastAsia"/>
+        </w:rPr>
+        <w:t>、郝保平、韩啸、王元凯、陈敏、王羲中、芦维波、韩冲，尽管在本文写作之时，你们已经毕业离校，但你们曾经对我的帮助，我将永远铭记于心。</w:t>
+      </w:r>
+    </w:p>
+    <w:p>
+      <w:pPr>
+        <w:pStyle w:val="a1"/>
+        <w:spacing w:line="360" w:lineRule="auto"/>
+        <w:ind w:firstLine="480"/>
+      </w:pPr>
+      <w:r>
+        <w:rPr>
+          <w:rFonts w:hint="eastAsia"/>
+        </w:rPr>
+        <w:t>最后，</w:t>
+      </w:r>
+      <w:r>
+        <w:rPr>
+          <w:rFonts w:hint="eastAsia"/>
+        </w:rPr>
+        <w:t>我还要感谢的是我的父亲、母亲和哥哥，没有你们的默默关心和爱，我无法坚持奋斗，是你们给了我前行的力量。</w:t>
+      </w:r>
+    </w:p>
+    <w:p>
+      <w:pPr>
+        <w:pStyle w:val="a1"/>
+        <w:spacing w:line="360" w:lineRule="auto"/>
+        <w:ind w:firstLine="480"/>
+      </w:pPr>
     </w:p>
     <w:p>
       <w:pPr>
@@ -70,11 +201,19 @@
           <w:rFonts w:ascii="宋体" w:hAnsi="宋体"/>
         </w:rPr>
       </w:pPr>
+      <w:proofErr w:type="gramStart"/>
       <w:r>
         <w:rPr>
           <w:rFonts w:ascii="宋体" w:hAnsi="宋体" w:hint="eastAsia"/>
         </w:rPr>
-        <w:t>署名</w:t>
+        <w:t>侍</w:t>
+      </w:r>
+      <w:proofErr w:type="gramEnd"/>
+      <w:r>
+        <w:rPr>
+          <w:rFonts w:ascii="宋体" w:hAnsi="宋体" w:hint="eastAsia"/>
+        </w:rPr>
+        <w:t>路登</w:t>
       </w:r>
     </w:p>
     <w:p>
@@ -90,18 +229,16 @@
         <w:rPr>
           <w:rFonts w:ascii="宋体" w:hAnsi="宋体" w:hint="eastAsia"/>
         </w:rPr>
-        <w:t xml:space="preserve">                                                         当前日期</w:t>
-      </w:r>
-    </w:p>
-    <w:p>
-      <w:pPr>
-        <w:pStyle w:val="a1"/>
-        <w:spacing w:line="360" w:lineRule="auto"/>
-        <w:ind w:firstLine="480"/>
+        <w:t xml:space="preserve">                         </w:t>
+      </w:r>
+      <w:r>
         <w:rPr>
-          <w:rFonts w:ascii="宋体" w:hAnsi="宋体"/>
+          <w:rFonts w:ascii="宋体" w:hAnsi="宋体" w:hint="eastAsia"/>
         </w:rPr>
-      </w:pPr>
+        <w:t xml:space="preserve">                       2014年1月于求是园</w:t>
+      </w:r>
+      <w:bookmarkStart w:id="3" w:name="_GoBack"/>
+      <w:bookmarkEnd w:id="3"/>
     </w:p>
     <w:sectPr>
       <w:headerReference w:type="even" r:id="rId9"/>
@@ -3447,7 +3584,7 @@
 </file>
 
 <file path=customXml/itemProps1.xml><?xml version="1.0" encoding="utf-8"?>
-<ds:datastoreItem xmlns:ds="http://schemas.openxmlformats.org/officeDocument/2006/customXml" ds:itemID="{42FEF3B0-1E67-4870-A19E-8F0D90D75C37}">
+<ds:datastoreItem xmlns:ds="http://schemas.openxmlformats.org/officeDocument/2006/customXml" ds:itemID="{49D92124-2547-412E-B761-E12149E6EC31}">
   <ds:schemaRefs>
     <ds:schemaRef ds:uri="http://schemas.openxmlformats.org/officeDocument/2006/bibliography"/>
   </ds:schemaRefs>

</xml_diff>